<commit_message>
ata da reuniao 18/04
</commit_message>
<xml_diff>
--- a/Documentos de Reunião/Semana dia 15 ao 19 - Igor ()/MoM 17-04.docx
+++ b/Documentos de Reunião/Semana dia 15 ao 19 - Igor ()/MoM 17-04.docx
@@ -776,9 +776,11 @@
             <w:r>
               <w:t xml:space="preserve">20 </w:t>
             </w:r>
+            <w:proofErr w:type="spellStart"/>
             <w:r>
               <w:t>minutos</w:t>
             </w:r>
+            <w:proofErr w:type="spellEnd"/>
           </w:p>
         </w:tc>
         <w:tc>
@@ -863,7 +865,21 @@
               <w:rPr>
                 <w:lang w:val="pt-BR"/>
               </w:rPr>
-              <w:t xml:space="preserve">Suposta solução da porta negada do arduino </w:t>
+              <w:t xml:space="preserve">Suposta solução da porta negada do </w:t>
+            </w:r>
+            <w:proofErr w:type="spellStart"/>
+            <w:r>
+              <w:rPr>
+                <w:lang w:val="pt-BR"/>
+              </w:rPr>
+              <w:t>arduino</w:t>
+            </w:r>
+            <w:proofErr w:type="spellEnd"/>
+            <w:r>
+              <w:rPr>
+                <w:lang w:val="pt-BR"/>
+              </w:rPr>
+              <w:t xml:space="preserve"> </w:t>
             </w:r>
           </w:p>
           <w:p>
@@ -1167,7 +1183,20 @@
                 <w:lang w:val="pt-BR"/>
               </w:rPr>
               <w:br/>
-              <w:t xml:space="preserve">Raíne </w:t>
+            </w:r>
+            <w:proofErr w:type="spellStart"/>
+            <w:r>
+              <w:rPr>
+                <w:lang w:val="pt-BR"/>
+              </w:rPr>
+              <w:t>Raíne</w:t>
+            </w:r>
+            <w:proofErr w:type="spellEnd"/>
+            <w:r>
+              <w:rPr>
+                <w:lang w:val="pt-BR"/>
+              </w:rPr>
+              <w:t xml:space="preserve"> </w:t>
             </w:r>
           </w:p>
           <w:p>
@@ -1230,31 +1259,6 @@
                 <w:lang w:val="pt-BR"/>
               </w:rPr>
             </w:pPr>
-            <w:r>
-              <w:rPr>
-                <w:lang w:val="pt-BR"/>
-              </w:rPr>
-              <w:t>Gustavo K</w:t>
-            </w:r>
-          </w:p>
-          <w:p>
-            <w:pPr>
-              <w:rPr>
-                <w:lang w:val="pt-BR"/>
-              </w:rPr>
-            </w:pPr>
-            <w:r>
-              <w:rPr>
-                <w:lang w:val="pt-BR"/>
-              </w:rPr>
-              <w:t xml:space="preserve">Pedro </w:t>
-            </w:r>
-            <w:r>
-              <w:rPr>
-                <w:lang w:val="pt-BR"/>
-              </w:rPr>
-              <w:t>A</w:t>
-            </w:r>
           </w:p>
         </w:tc>
         <w:tc>
@@ -1540,8 +1544,13 @@
           </w:tcPr>
           <w:p>
             <w:r>
-              <w:t>20 minutos</w:t>
-            </w:r>
+              <w:t xml:space="preserve">20 </w:t>
+            </w:r>
+            <w:proofErr w:type="spellStart"/>
+            <w:r>
+              <w:t>minutos</w:t>
+            </w:r>
+            <w:proofErr w:type="spellEnd"/>
           </w:p>
         </w:tc>
         <w:tc>
@@ -1800,8 +1809,21 @@
             <w:r>
               <w:t xml:space="preserve"> </w:t>
             </w:r>
-            <w:r>
-              <w:t xml:space="preserve">Continução da tela de home </w:t>
+            <w:proofErr w:type="spellStart"/>
+            <w:r>
+              <w:t>Continução</w:t>
+            </w:r>
+            <w:proofErr w:type="spellEnd"/>
+            <w:r>
+              <w:t xml:space="preserve"> da </w:t>
+            </w:r>
+            <w:proofErr w:type="spellStart"/>
+            <w:r>
+              <w:t>tela</w:t>
+            </w:r>
+            <w:proofErr w:type="spellEnd"/>
+            <w:r>
+              <w:t xml:space="preserve"> de home </w:t>
             </w:r>
           </w:p>
           <w:p>
@@ -1809,19 +1831,27 @@
               <w:rPr>
                 <w:color w:val="284571" w:themeColor="accent6" w:themeShade="80"/>
               </w:rPr>
-              <w:t>•</w:t>
-            </w:r>
-            <w:r>
-              <w:rPr>
-                <w:color w:val="284571" w:themeColor="accent6" w:themeShade="80"/>
-              </w:rPr>
-              <w:t xml:space="preserve"> </w:t>
+              <w:t xml:space="preserve">• </w:t>
             </w:r>
             <w:r>
               <w:rPr>
                 <w:color w:val="auto"/>
               </w:rPr>
-              <w:t xml:space="preserve">Fazer protótipodo modo claro </w:t>
+              <w:t xml:space="preserve">Fazer </w:t>
+            </w:r>
+            <w:proofErr w:type="spellStart"/>
+            <w:r>
+              <w:rPr>
+                <w:color w:val="auto"/>
+              </w:rPr>
+              <w:t>protótipodo</w:t>
+            </w:r>
+            <w:proofErr w:type="spellEnd"/>
+            <w:r>
+              <w:rPr>
+                <w:color w:val="auto"/>
+              </w:rPr>
+              <w:t xml:space="preserve"> modo claro </w:t>
             </w:r>
           </w:p>
           <w:p>
@@ -1897,9 +1927,35 @@
               </w:rPr>
               <w:t xml:space="preserve"> </w:t>
             </w:r>
-            <w:r>
-              <w:t>Adicionar o for no campo de senha da tela de cadastro</w:t>
-            </w:r>
+            <w:proofErr w:type="spellStart"/>
+            <w:r>
+              <w:t>Adicionar</w:t>
+            </w:r>
+            <w:proofErr w:type="spellEnd"/>
+            <w:r>
+              <w:t xml:space="preserve"> o for no campo de </w:t>
+            </w:r>
+            <w:proofErr w:type="spellStart"/>
+            <w:r>
+              <w:t>senha</w:t>
+            </w:r>
+            <w:proofErr w:type="spellEnd"/>
+            <w:r>
+              <w:t xml:space="preserve"> da </w:t>
+            </w:r>
+            <w:proofErr w:type="spellStart"/>
+            <w:r>
+              <w:t>tela</w:t>
+            </w:r>
+            <w:proofErr w:type="spellEnd"/>
+            <w:r>
+              <w:t xml:space="preserve"> de </w:t>
+            </w:r>
+            <w:proofErr w:type="spellStart"/>
+            <w:r>
+              <w:t>cadastro</w:t>
+            </w:r>
+            <w:proofErr w:type="spellEnd"/>
           </w:p>
           <w:p>
             <w:pPr>
@@ -1911,20 +1967,36 @@
               <w:rPr>
                 <w:color w:val="284571" w:themeColor="accent6" w:themeShade="80"/>
               </w:rPr>
-              <w:t>•</w:t>
-            </w:r>
-            <w:r>
-              <w:rPr>
-                <w:color w:val="284571" w:themeColor="accent6" w:themeShade="80"/>
-              </w:rPr>
-              <w:t xml:space="preserve"> </w:t>
+              <w:t xml:space="preserve">• </w:t>
             </w:r>
             <w:r>
               <w:rPr>
                 <w:color w:val="auto"/>
               </w:rPr>
-              <w:t>Fazer a validação do campo de email e empresa</w:t>
-            </w:r>
+              <w:t xml:space="preserve">Fazer a </w:t>
+            </w:r>
+            <w:proofErr w:type="spellStart"/>
+            <w:r>
+              <w:rPr>
+                <w:color w:val="auto"/>
+              </w:rPr>
+              <w:t>validação</w:t>
+            </w:r>
+            <w:proofErr w:type="spellEnd"/>
+            <w:r>
+              <w:rPr>
+                <w:color w:val="auto"/>
+              </w:rPr>
+              <w:t xml:space="preserve"> do campo de email e </w:t>
+            </w:r>
+            <w:proofErr w:type="spellStart"/>
+            <w:r>
+              <w:rPr>
+                <w:color w:val="auto"/>
+              </w:rPr>
+              <w:t>empresa</w:t>
+            </w:r>
+            <w:proofErr w:type="spellEnd"/>
           </w:p>
           <w:p>
             <w:r>
@@ -2030,39 +2102,295 @@
               <w:rPr>
                 <w:color w:val="284571" w:themeColor="accent6" w:themeShade="80"/>
               </w:rPr>
+              <w:t xml:space="preserve">• </w:t>
+            </w:r>
+            <w:r>
+              <w:rPr>
+                <w:color w:val="auto"/>
+              </w:rPr>
+              <w:t xml:space="preserve">Testar a </w:t>
+            </w:r>
+            <w:proofErr w:type="spellStart"/>
+            <w:r>
+              <w:rPr>
+                <w:color w:val="auto"/>
+              </w:rPr>
+              <w:t>possível</w:t>
+            </w:r>
+            <w:proofErr w:type="spellEnd"/>
+            <w:r>
+              <w:rPr>
+                <w:color w:val="auto"/>
+              </w:rPr>
+              <w:t xml:space="preserve"> </w:t>
+            </w:r>
+            <w:proofErr w:type="spellStart"/>
+            <w:r>
+              <w:rPr>
+                <w:color w:val="auto"/>
+              </w:rPr>
+              <w:t>solução</w:t>
+            </w:r>
+            <w:proofErr w:type="spellEnd"/>
+            <w:r>
+              <w:rPr>
+                <w:color w:val="auto"/>
+              </w:rPr>
+              <w:t xml:space="preserve"> para </w:t>
+            </w:r>
+            <w:proofErr w:type="spellStart"/>
+            <w:r>
+              <w:rPr>
+                <w:color w:val="auto"/>
+              </w:rPr>
+              <w:t>arrumar</w:t>
+            </w:r>
+            <w:proofErr w:type="spellEnd"/>
+            <w:r>
+              <w:rPr>
+                <w:color w:val="auto"/>
+              </w:rPr>
+              <w:t xml:space="preserve"> o </w:t>
+            </w:r>
+            <w:proofErr w:type="spellStart"/>
+            <w:r>
+              <w:rPr>
+                <w:color w:val="auto"/>
+              </w:rPr>
+              <w:t>erro</w:t>
+            </w:r>
+            <w:proofErr w:type="spellEnd"/>
+            <w:r>
+              <w:rPr>
+                <w:color w:val="auto"/>
+              </w:rPr>
+              <w:t xml:space="preserve"> de porta </w:t>
+            </w:r>
+            <w:proofErr w:type="spellStart"/>
+            <w:r>
+              <w:rPr>
+                <w:color w:val="auto"/>
+              </w:rPr>
+              <w:t>negada</w:t>
+            </w:r>
+            <w:proofErr w:type="spellEnd"/>
+          </w:p>
+          <w:p>
+            <w:pPr>
+              <w:rPr>
+                <w:color w:val="284571" w:themeColor="accent6" w:themeShade="80"/>
+              </w:rPr>
+            </w:pPr>
+            <w:r>
+              <w:rPr>
+                <w:color w:val="284571" w:themeColor="accent6" w:themeShade="80"/>
+              </w:rPr>
               <w:t>•</w:t>
             </w:r>
-            <w:r>
-              <w:rPr>
-                <w:color w:val="284571" w:themeColor="accent6" w:themeShade="80"/>
+            <w:proofErr w:type="spellStart"/>
+            <w:r>
+              <w:rPr>
+                <w:color w:val="auto"/>
+              </w:rPr>
+              <w:t>Alterar</w:t>
+            </w:r>
+            <w:proofErr w:type="spellEnd"/>
+            <w:r>
+              <w:rPr>
+                <w:color w:val="auto"/>
               </w:rPr>
               <w:t xml:space="preserve"> </w:t>
             </w:r>
+            <w:proofErr w:type="spellStart"/>
             <w:r>
               <w:rPr>
                 <w:color w:val="auto"/>
               </w:rPr>
-              <w:t>Testar a possível solução para arrumar o erro de porta negada</w:t>
-            </w:r>
-          </w:p>
-          <w:p>
-            <w:pPr>
-              <w:rPr>
-                <w:color w:val="284571" w:themeColor="accent6" w:themeShade="80"/>
-              </w:rPr>
-            </w:pPr>
-            <w:r>
-              <w:rPr>
-                <w:color w:val="284571" w:themeColor="accent6" w:themeShade="80"/>
-              </w:rPr>
-              <w:t>•</w:t>
-            </w:r>
+              <w:t>na</w:t>
+            </w:r>
+            <w:proofErr w:type="spellEnd"/>
             <w:r>
               <w:rPr>
                 <w:color w:val="auto"/>
               </w:rPr>
-              <w:t>Alterar na regra do BD, quando o caminhão ligar, aumentar uma hora, já que ele tem que estar ligado uma hora antes de partir</w:t>
-            </w:r>
+              <w:t xml:space="preserve"> </w:t>
+            </w:r>
+            <w:proofErr w:type="spellStart"/>
+            <w:r>
+              <w:rPr>
+                <w:color w:val="auto"/>
+              </w:rPr>
+              <w:t>regra</w:t>
+            </w:r>
+            <w:proofErr w:type="spellEnd"/>
+            <w:r>
+              <w:rPr>
+                <w:color w:val="auto"/>
+              </w:rPr>
+              <w:t xml:space="preserve"> do BD, </w:t>
+            </w:r>
+            <w:proofErr w:type="spellStart"/>
+            <w:r>
+              <w:rPr>
+                <w:color w:val="auto"/>
+              </w:rPr>
+              <w:t>quando</w:t>
+            </w:r>
+            <w:proofErr w:type="spellEnd"/>
+            <w:r>
+              <w:rPr>
+                <w:color w:val="auto"/>
+              </w:rPr>
+              <w:t xml:space="preserve"> o </w:t>
+            </w:r>
+            <w:proofErr w:type="spellStart"/>
+            <w:r>
+              <w:rPr>
+                <w:color w:val="auto"/>
+              </w:rPr>
+              <w:t>caminhão</w:t>
+            </w:r>
+            <w:proofErr w:type="spellEnd"/>
+            <w:r>
+              <w:rPr>
+                <w:color w:val="auto"/>
+              </w:rPr>
+              <w:t xml:space="preserve"> </w:t>
+            </w:r>
+            <w:proofErr w:type="spellStart"/>
+            <w:r>
+              <w:rPr>
+                <w:color w:val="auto"/>
+              </w:rPr>
+              <w:t>ligar</w:t>
+            </w:r>
+            <w:proofErr w:type="spellEnd"/>
+            <w:r>
+              <w:rPr>
+                <w:color w:val="auto"/>
+              </w:rPr>
+              <w:t xml:space="preserve">, </w:t>
+            </w:r>
+            <w:proofErr w:type="spellStart"/>
+            <w:r>
+              <w:rPr>
+                <w:color w:val="auto"/>
+              </w:rPr>
+              <w:t>aumentar</w:t>
+            </w:r>
+            <w:proofErr w:type="spellEnd"/>
+            <w:r>
+              <w:rPr>
+                <w:color w:val="auto"/>
+              </w:rPr>
+              <w:t xml:space="preserve"> </w:t>
+            </w:r>
+            <w:proofErr w:type="spellStart"/>
+            <w:r>
+              <w:rPr>
+                <w:color w:val="auto"/>
+              </w:rPr>
+              <w:t>uma</w:t>
+            </w:r>
+            <w:proofErr w:type="spellEnd"/>
+            <w:r>
+              <w:rPr>
+                <w:color w:val="auto"/>
+              </w:rPr>
+              <w:t xml:space="preserve"> hora, </w:t>
+            </w:r>
+            <w:proofErr w:type="spellStart"/>
+            <w:r>
+              <w:rPr>
+                <w:color w:val="auto"/>
+              </w:rPr>
+              <w:t>já</w:t>
+            </w:r>
+            <w:proofErr w:type="spellEnd"/>
+            <w:r>
+              <w:rPr>
+                <w:color w:val="auto"/>
+              </w:rPr>
+              <w:t xml:space="preserve"> que </w:t>
+            </w:r>
+            <w:proofErr w:type="spellStart"/>
+            <w:r>
+              <w:rPr>
+                <w:color w:val="auto"/>
+              </w:rPr>
+              <w:t>ele</w:t>
+            </w:r>
+            <w:proofErr w:type="spellEnd"/>
+            <w:r>
+              <w:rPr>
+                <w:color w:val="auto"/>
+              </w:rPr>
+              <w:t xml:space="preserve"> </w:t>
+            </w:r>
+            <w:proofErr w:type="spellStart"/>
+            <w:r>
+              <w:rPr>
+                <w:color w:val="auto"/>
+              </w:rPr>
+              <w:t>tem</w:t>
+            </w:r>
+            <w:proofErr w:type="spellEnd"/>
+            <w:r>
+              <w:rPr>
+                <w:color w:val="auto"/>
+              </w:rPr>
+              <w:t xml:space="preserve"> que </w:t>
+            </w:r>
+            <w:proofErr w:type="spellStart"/>
+            <w:r>
+              <w:rPr>
+                <w:color w:val="auto"/>
+              </w:rPr>
+              <w:t>estar</w:t>
+            </w:r>
+            <w:proofErr w:type="spellEnd"/>
+            <w:r>
+              <w:rPr>
+                <w:color w:val="auto"/>
+              </w:rPr>
+              <w:t xml:space="preserve"> </w:t>
+            </w:r>
+            <w:proofErr w:type="spellStart"/>
+            <w:r>
+              <w:rPr>
+                <w:color w:val="auto"/>
+              </w:rPr>
+              <w:t>ligado</w:t>
+            </w:r>
+            <w:proofErr w:type="spellEnd"/>
+            <w:r>
+              <w:rPr>
+                <w:color w:val="auto"/>
+              </w:rPr>
+              <w:t xml:space="preserve"> </w:t>
+            </w:r>
+            <w:proofErr w:type="spellStart"/>
+            <w:r>
+              <w:rPr>
+                <w:color w:val="auto"/>
+              </w:rPr>
+              <w:t>uma</w:t>
+            </w:r>
+            <w:proofErr w:type="spellEnd"/>
+            <w:r>
+              <w:rPr>
+                <w:color w:val="auto"/>
+              </w:rPr>
+              <w:t xml:space="preserve"> hora antes de </w:t>
+            </w:r>
+            <w:proofErr w:type="spellStart"/>
+            <w:r>
+              <w:rPr>
+                <w:color w:val="auto"/>
+              </w:rPr>
+              <w:t>partir</w:t>
+            </w:r>
+            <w:proofErr w:type="spellEnd"/>
           </w:p>
         </w:tc>
         <w:tc>
@@ -2107,11 +2435,19 @@
                 <w:lang w:val="pt-BR"/>
               </w:rPr>
             </w:pPr>
-            <w:r>
-              <w:rPr>
-                <w:lang w:val="pt-BR"/>
-              </w:rPr>
-              <w:t>Raíne Jardin</w:t>
+            <w:proofErr w:type="spellStart"/>
+            <w:r>
+              <w:rPr>
+                <w:lang w:val="pt-BR"/>
+              </w:rPr>
+              <w:t>Raíne</w:t>
+            </w:r>
+            <w:proofErr w:type="spellEnd"/>
+            <w:r>
+              <w:rPr>
+                <w:lang w:val="pt-BR"/>
+              </w:rPr>
+              <w:t xml:space="preserve"> Jardin</w:t>
             </w:r>
           </w:p>
           <w:p>
@@ -2905,7 +3241,87 @@
                 <w:szCs w:val="22"/>
                 <w:lang w:val="pt-BR"/>
               </w:rPr>
-              <w:t>Sempre perguntar se tem alguém usando o GitHub antes de fazer git push ou git pull. Tolerância de 5 minutos sem respostas.</w:t>
+              <w:t xml:space="preserve">Sempre perguntar se tem alguém usando o GitHub antes de fazer </w:t>
+            </w:r>
+            <w:proofErr w:type="spellStart"/>
+            <w:r>
+              <w:rPr>
+                <w:rFonts w:ascii="Aptos" w:eastAsia="Aptos" w:hAnsi="Aptos" w:cs="Aptos"/>
+                <w:sz w:val="22"/>
+                <w:szCs w:val="22"/>
+                <w:lang w:val="pt-BR"/>
+              </w:rPr>
+              <w:t>git</w:t>
+            </w:r>
+            <w:proofErr w:type="spellEnd"/>
+            <w:r>
+              <w:rPr>
+                <w:rFonts w:ascii="Aptos" w:eastAsia="Aptos" w:hAnsi="Aptos" w:cs="Aptos"/>
+                <w:sz w:val="22"/>
+                <w:szCs w:val="22"/>
+                <w:lang w:val="pt-BR"/>
+              </w:rPr>
+              <w:t xml:space="preserve"> </w:t>
+            </w:r>
+            <w:proofErr w:type="spellStart"/>
+            <w:r>
+              <w:rPr>
+                <w:rFonts w:ascii="Aptos" w:eastAsia="Aptos" w:hAnsi="Aptos" w:cs="Aptos"/>
+                <w:sz w:val="22"/>
+                <w:szCs w:val="22"/>
+                <w:lang w:val="pt-BR"/>
+              </w:rPr>
+              <w:t>push</w:t>
+            </w:r>
+            <w:proofErr w:type="spellEnd"/>
+            <w:r>
+              <w:rPr>
+                <w:rFonts w:ascii="Aptos" w:eastAsia="Aptos" w:hAnsi="Aptos" w:cs="Aptos"/>
+                <w:sz w:val="22"/>
+                <w:szCs w:val="22"/>
+                <w:lang w:val="pt-BR"/>
+              </w:rPr>
+              <w:t xml:space="preserve"> ou </w:t>
+            </w:r>
+            <w:proofErr w:type="spellStart"/>
+            <w:r>
+              <w:rPr>
+                <w:rFonts w:ascii="Aptos" w:eastAsia="Aptos" w:hAnsi="Aptos" w:cs="Aptos"/>
+                <w:sz w:val="22"/>
+                <w:szCs w:val="22"/>
+                <w:lang w:val="pt-BR"/>
+              </w:rPr>
+              <w:t>git</w:t>
+            </w:r>
+            <w:proofErr w:type="spellEnd"/>
+            <w:r>
+              <w:rPr>
+                <w:rFonts w:ascii="Aptos" w:eastAsia="Aptos" w:hAnsi="Aptos" w:cs="Aptos"/>
+                <w:sz w:val="22"/>
+                <w:szCs w:val="22"/>
+                <w:lang w:val="pt-BR"/>
+              </w:rPr>
+              <w:t xml:space="preserve"> </w:t>
+            </w:r>
+            <w:proofErr w:type="spellStart"/>
+            <w:r>
+              <w:rPr>
+                <w:rFonts w:ascii="Aptos" w:eastAsia="Aptos" w:hAnsi="Aptos" w:cs="Aptos"/>
+                <w:sz w:val="22"/>
+                <w:szCs w:val="22"/>
+                <w:lang w:val="pt-BR"/>
+              </w:rPr>
+              <w:t>pull</w:t>
+            </w:r>
+            <w:proofErr w:type="spellEnd"/>
+            <w:r>
+              <w:rPr>
+                <w:rFonts w:ascii="Aptos" w:eastAsia="Aptos" w:hAnsi="Aptos" w:cs="Aptos"/>
+                <w:sz w:val="22"/>
+                <w:szCs w:val="22"/>
+                <w:lang w:val="pt-BR"/>
+              </w:rPr>
+              <w:t>. Tolerância de 5 minutos sem respostas.</w:t>
             </w:r>
           </w:p>
         </w:tc>
@@ -5883,6 +6299,7 @@
   </w:compat>
   <w:rsids>
     <w:rsidRoot w:val="00E343E8"/>
+    <w:rsid w:val="000F2588"/>
     <w:rsid w:val="00155395"/>
     <w:rsid w:val="001A7017"/>
     <w:rsid w:val="002F4D4A"/>
@@ -6695,6 +7112,39 @@
 </file>
 
 <file path=customXml/item1.xml><?xml version="1.0" encoding="utf-8"?>
+<p:properties xmlns:p="http://schemas.microsoft.com/office/2006/metadata/properties" xmlns:xsi="http://www.w3.org/2001/XMLSchema-instance" xmlns:pc="http://schemas.microsoft.com/office/infopath/2007/PartnerControls">
+  <documentManagement>
+    <_ip_UnifiedCompliancePolicyUIAction xmlns="http://schemas.microsoft.com/sharepoint/v3" xsi:nil="true"/>
+    <Image xmlns="71af3243-3dd4-4a8d-8c0d-dd76da1f02a5">
+      <Url xsi:nil="true"/>
+      <Description xsi:nil="true"/>
+    </Image>
+    <Status xmlns="71af3243-3dd4-4a8d-8c0d-dd76da1f02a5">Not started</Status>
+    <Background xmlns="71af3243-3dd4-4a8d-8c0d-dd76da1f02a5">false</Background>
+    <_ip_UnifiedCompliancePolicyProperties xmlns="http://schemas.microsoft.com/sharepoint/v3" xsi:nil="true"/>
+    <ImageTagsTaxHTField xmlns="71af3243-3dd4-4a8d-8c0d-dd76da1f02a5">
+      <Terms xmlns="http://schemas.microsoft.com/office/infopath/2007/PartnerControls"/>
+    </ImageTagsTaxHTField>
+    <TaxCatchAll xmlns="230e9df3-be65-4c73-a93b-d1236ebd677e" xsi:nil="true"/>
+    <MediaServiceKeyPoints xmlns="71af3243-3dd4-4a8d-8c0d-dd76da1f02a5" xsi:nil="true"/>
+  </documentManagement>
+</p:properties>
+</file>
+
+<file path=customXml/item2.xml><?xml version="1.0" encoding="utf-8"?>
+<b:Sources xmlns:b="http://schemas.openxmlformats.org/officeDocument/2006/bibliography" xmlns="http://schemas.openxmlformats.org/officeDocument/2006/bibliography" SelectedStyle="\APASixthEditionOfficeOnline.xsl" StyleName="APA" Version="6"/>
+</file>
+
+<file path=customXml/item3.xml><?xml version="1.0" encoding="utf-8"?>
+<?mso-contentType ?>
+<FormTemplates xmlns="http://schemas.microsoft.com/sharepoint/v3/contenttype/forms">
+  <Display>DocumentLibraryForm</Display>
+  <Edit>DocumentLibraryForm</Edit>
+  <New>DocumentLibraryForm</New>
+</FormTemplates>
+</file>
+
+<file path=customXml/item4.xml><?xml version="1.0" encoding="utf-8"?>
 <ct:contentTypeSchema xmlns:ct="http://schemas.microsoft.com/office/2006/metadata/contentType" xmlns:ma="http://schemas.microsoft.com/office/2006/metadata/properties/metaAttributes" ct:_="" ma:_="" ma:contentTypeName="Document" ma:contentTypeID="0x01010079F111ED35F8CC479449609E8A0923A6" ma:contentTypeVersion="26" ma:contentTypeDescription="Create a new document." ma:contentTypeScope="" ma:versionID="ac37c1753acd5e330d2062ccec26ea66">
   <xsd:schema xmlns:xsd="http://www.w3.org/2001/XMLSchema" xmlns:xs="http://www.w3.org/2001/XMLSchema" xmlns:p="http://schemas.microsoft.com/office/2006/metadata/properties" xmlns:ns1="http://schemas.microsoft.com/sharepoint/v3" xmlns:ns2="71af3243-3dd4-4a8d-8c0d-dd76da1f02a5" xmlns:ns3="16c05727-aa75-4e4a-9b5f-8a80a1165891" xmlns:ns4="230e9df3-be65-4c73-a93b-d1236ebd677e" targetNamespace="http://schemas.microsoft.com/office/2006/metadata/properties" ma:root="true" ma:fieldsID="3b340c7101c92c5120abd06486f94548" ns1:_="" ns2:_="" ns3:_="" ns4:_="">
     <xsd:import namespace="http://schemas.microsoft.com/sharepoint/v3"/>
@@ -6994,40 +7444,35 @@
 </ct:contentTypeSchema>
 </file>
 
-<file path=customXml/item2.xml><?xml version="1.0" encoding="utf-8"?>
-<?mso-contentType ?>
-<FormTemplates xmlns="http://schemas.microsoft.com/sharepoint/v3/contenttype/forms">
-  <Display>DocumentLibraryForm</Display>
-  <Edit>DocumentLibraryForm</Edit>
-  <New>DocumentLibraryForm</New>
-</FormTemplates>
+<file path=customXml/itemProps1.xml><?xml version="1.0" encoding="utf-8"?>
+<ds:datastoreItem xmlns:ds="http://schemas.openxmlformats.org/officeDocument/2006/customXml" ds:itemID="{B1F9EC08-6BC6-4BD9-AD28-19283A32E22A}">
+  <ds:schemaRefs>
+    <ds:schemaRef ds:uri="http://schemas.microsoft.com/office/2006/metadata/properties"/>
+    <ds:schemaRef ds:uri="http://schemas.microsoft.com/office/infopath/2007/PartnerControls"/>
+    <ds:schemaRef ds:uri="http://schemas.microsoft.com/sharepoint/v3"/>
+    <ds:schemaRef ds:uri="71af3243-3dd4-4a8d-8c0d-dd76da1f02a5"/>
+    <ds:schemaRef ds:uri="230e9df3-be65-4c73-a93b-d1236ebd677e"/>
+  </ds:schemaRefs>
+</ds:datastoreItem>
 </file>
 
-<file path=customXml/item3.xml><?xml version="1.0" encoding="utf-8"?>
-<b:Sources xmlns:b="http://schemas.openxmlformats.org/officeDocument/2006/bibliography" xmlns="http://schemas.openxmlformats.org/officeDocument/2006/bibliography" SelectedStyle="\APASixthEditionOfficeOnline.xsl" StyleName="APA" Version="6"/>
+<file path=customXml/itemProps2.xml><?xml version="1.0" encoding="utf-8"?>
+<ds:datastoreItem xmlns:ds="http://schemas.openxmlformats.org/officeDocument/2006/customXml" ds:itemID="{BD4C4118-7E58-4965-86A7-E71FE68A703C}">
+  <ds:schemaRefs>
+    <ds:schemaRef ds:uri="http://schemas.openxmlformats.org/officeDocument/2006/bibliography"/>
+  </ds:schemaRefs>
+</ds:datastoreItem>
 </file>
 
-<file path=customXml/item4.xml><?xml version="1.0" encoding="utf-8"?>
-<p:properties xmlns:p="http://schemas.microsoft.com/office/2006/metadata/properties" xmlns:xsi="http://www.w3.org/2001/XMLSchema-instance" xmlns:pc="http://schemas.microsoft.com/office/infopath/2007/PartnerControls">
-  <documentManagement>
-    <_ip_UnifiedCompliancePolicyUIAction xmlns="http://schemas.microsoft.com/sharepoint/v3" xsi:nil="true"/>
-    <Image xmlns="71af3243-3dd4-4a8d-8c0d-dd76da1f02a5">
-      <Url xsi:nil="true"/>
-      <Description xsi:nil="true"/>
-    </Image>
-    <Status xmlns="71af3243-3dd4-4a8d-8c0d-dd76da1f02a5">Not started</Status>
-    <Background xmlns="71af3243-3dd4-4a8d-8c0d-dd76da1f02a5">false</Background>
-    <_ip_UnifiedCompliancePolicyProperties xmlns="http://schemas.microsoft.com/sharepoint/v3" xsi:nil="true"/>
-    <ImageTagsTaxHTField xmlns="71af3243-3dd4-4a8d-8c0d-dd76da1f02a5">
-      <Terms xmlns="http://schemas.microsoft.com/office/infopath/2007/PartnerControls"/>
-    </ImageTagsTaxHTField>
-    <TaxCatchAll xmlns="230e9df3-be65-4c73-a93b-d1236ebd677e" xsi:nil="true"/>
-    <MediaServiceKeyPoints xmlns="71af3243-3dd4-4a8d-8c0d-dd76da1f02a5" xsi:nil="true"/>
-  </documentManagement>
-</p:properties>
+<file path=customXml/itemProps3.xml><?xml version="1.0" encoding="utf-8"?>
+<ds:datastoreItem xmlns:ds="http://schemas.openxmlformats.org/officeDocument/2006/customXml" ds:itemID="{63830A5D-A47D-4D93-B099-B4DAAC57C7B3}">
+  <ds:schemaRefs>
+    <ds:schemaRef ds:uri="http://schemas.microsoft.com/sharepoint/v3/contenttype/forms"/>
+  </ds:schemaRefs>
+</ds:datastoreItem>
 </file>
 
-<file path=customXml/itemProps1.xml><?xml version="1.0" encoding="utf-8"?>
+<file path=customXml/itemProps4.xml><?xml version="1.0" encoding="utf-8"?>
 <ds:datastoreItem xmlns:ds="http://schemas.openxmlformats.org/officeDocument/2006/customXml" ds:itemID="{BB9989C6-A6AB-45B7-953F-A453435EC436}">
   <ds:schemaRefs>
     <ds:schemaRef ds:uri="http://schemas.microsoft.com/office/2006/metadata/contentType"/>
@@ -7048,34 +7493,6 @@
 </ds:datastoreItem>
 </file>
 
-<file path=customXml/itemProps2.xml><?xml version="1.0" encoding="utf-8"?>
-<ds:datastoreItem xmlns:ds="http://schemas.openxmlformats.org/officeDocument/2006/customXml" ds:itemID="{63830A5D-A47D-4D93-B099-B4DAAC57C7B3}">
-  <ds:schemaRefs>
-    <ds:schemaRef ds:uri="http://schemas.microsoft.com/sharepoint/v3/contenttype/forms"/>
-  </ds:schemaRefs>
-</ds:datastoreItem>
-</file>
-
-<file path=customXml/itemProps3.xml><?xml version="1.0" encoding="utf-8"?>
-<ds:datastoreItem xmlns:ds="http://schemas.openxmlformats.org/officeDocument/2006/customXml" ds:itemID="{BD4C4118-7E58-4965-86A7-E71FE68A703C}">
-  <ds:schemaRefs>
-    <ds:schemaRef ds:uri="http://schemas.openxmlformats.org/officeDocument/2006/bibliography"/>
-  </ds:schemaRefs>
-</ds:datastoreItem>
-</file>
-
-<file path=customXml/itemProps4.xml><?xml version="1.0" encoding="utf-8"?>
-<ds:datastoreItem xmlns:ds="http://schemas.openxmlformats.org/officeDocument/2006/customXml" ds:itemID="{B1F9EC08-6BC6-4BD9-AD28-19283A32E22A}">
-  <ds:schemaRefs>
-    <ds:schemaRef ds:uri="http://schemas.microsoft.com/office/2006/metadata/properties"/>
-    <ds:schemaRef ds:uri="http://schemas.microsoft.com/office/infopath/2007/PartnerControls"/>
-    <ds:schemaRef ds:uri="http://schemas.microsoft.com/sharepoint/v3"/>
-    <ds:schemaRef ds:uri="71af3243-3dd4-4a8d-8c0d-dd76da1f02a5"/>
-    <ds:schemaRef ds:uri="230e9df3-be65-4c73-a93b-d1236ebd677e"/>
-  </ds:schemaRefs>
-</ds:datastoreItem>
-</file>
-
 <file path=docMetadata/LabelInfo.xml><?xml version="1.0" encoding="utf-8"?>
 <clbl:labelList xmlns:clbl="http://schemas.microsoft.com/office/2020/mipLabelMetadata"/>
 </file>
</xml_diff>